<commit_message>
How to upload photo process on laravel
</commit_message>
<xml_diff>
--- a/Php artisan make.docx
+++ b/Php artisan make.docx
@@ -6532,12 +6532,12 @@
     <w:p>
       <w:pPr>
         <w:rPr>
-          <w:rFonts w:hint="cs"/>
           <w:cs/>
         </w:rPr>
       </w:pPr>
-      <w:bookmarkStart w:id="0" w:name="_GoBack"/>
-      <w:bookmarkEnd w:id="0"/>
+      <w:r>
+        <w:t>How to upload photo process</w:t>
+      </w:r>
     </w:p>
     <w:p/>
     <w:p/>
@@ -6547,7 +6547,10 @@
     <w:p/>
     <w:p/>
     <w:p/>
-    <w:p/>
+    <w:p>
+      <w:bookmarkStart w:id="0" w:name="_GoBack"/>
+      <w:bookmarkEnd w:id="0"/>
+    </w:p>
     <w:sectPr>
       <w:pgSz w:w="11906" w:h="16838" w:code="9"/>
       <w:pgMar w:top="720" w:right="720" w:bottom="720" w:left="720" w:header="708" w:footer="708" w:gutter="0"/>

</xml_diff>